<commit_message>
update nujsua49, commit 63 lawm
</commit_message>
<xml_diff>
--- a/nujsua49/Translated_file/English-Hmong Translation_Tamslated.docx
+++ b/nujsua49/Translated_file/English-Hmong Translation_Tamslated.docx
@@ -9,13 +9,13 @@
         <w:tblLook w:val="04A0" w:firstRow="1" w:lastRow="0" w:firstColumn="1" w:lastColumn="0" w:noHBand="0" w:noVBand="1"/>
       </w:tblPr>
       <w:tblGrid>
-        <w:gridCol w:w="4495"/>
-        <w:gridCol w:w="4855"/>
+        <w:gridCol w:w="4225"/>
+        <w:gridCol w:w="5125"/>
       </w:tblGrid>
       <w:tr>
         <w:tc>
           <w:tcPr>
-            <w:tcW w:w="4495" w:type="dxa"/>
+            <w:tcW w:w="4225" w:type="dxa"/>
           </w:tcPr>
           <w:p>
             <w:pPr>
@@ -36,7 +36,7 @@
         </w:tc>
         <w:tc>
           <w:tcPr>
-            <w:tcW w:w="4855" w:type="dxa"/>
+            <w:tcW w:w="5125" w:type="dxa"/>
           </w:tcPr>
           <w:p>
             <w:pPr>
@@ -59,7 +59,7 @@
       <w:tr>
         <w:tc>
           <w:tcPr>
-            <w:tcW w:w="4495" w:type="dxa"/>
+            <w:tcW w:w="4225" w:type="dxa"/>
           </w:tcPr>
           <w:p>
             <w:pPr>
@@ -72,14 +72,19 @@
         </w:tc>
         <w:tc>
           <w:tcPr>
-            <w:tcW w:w="4855" w:type="dxa"/>
+            <w:tcW w:w="5125" w:type="dxa"/>
           </w:tcPr>
           <w:p>
             <w:pPr>
               <w:jc w:val="both"/>
             </w:pPr>
-            <w:r>
-              <w:t>Ntau Yam</w:t>
+            <w:proofErr w:type="spellStart"/>
+            <w:r>
+              <w:t>Ntau</w:t>
+            </w:r>
+            <w:proofErr w:type="spellEnd"/>
+            <w:r>
+              <w:t xml:space="preserve"> Yam</w:t>
             </w:r>
           </w:p>
         </w:tc>
@@ -87,7 +92,7 @@
       <w:tr>
         <w:tc>
           <w:tcPr>
-            <w:tcW w:w="4495" w:type="dxa"/>
+            <w:tcW w:w="4225" w:type="dxa"/>
           </w:tcPr>
           <w:p>
             <w:pPr>
@@ -111,7 +116,7 @@
         </w:tc>
         <w:tc>
           <w:tcPr>
-            <w:tcW w:w="4855" w:type="dxa"/>
+            <w:tcW w:w="5125" w:type="dxa"/>
           </w:tcPr>
           <w:p>
             <w:pPr>
@@ -122,22 +127,45 @@
               </w:numPr>
               <w:jc w:val="both"/>
             </w:pPr>
-            <w:r>
-              <w:t xml:space="preserve">Tsav Tsheb </w:t>
+            <w:proofErr w:type="spellStart"/>
+            <w:r>
+              <w:t>Tsav</w:t>
+            </w:r>
+            <w:proofErr w:type="spellEnd"/>
+            <w:r>
+              <w:t xml:space="preserve"> </w:t>
+            </w:r>
+            <w:proofErr w:type="spellStart"/>
+            <w:r>
+              <w:t>Tsheb</w:t>
+            </w:r>
+            <w:proofErr w:type="spellEnd"/>
+            <w:r>
+              <w:t xml:space="preserve"> </w:t>
             </w:r>
             <w:r>
               <w:t xml:space="preserve">Yam </w:t>
             </w:r>
-            <w:r>
-              <w:t>Xyuam Xim</w:t>
-            </w:r>
+            <w:proofErr w:type="spellStart"/>
+            <w:r>
+              <w:t>Xyuam</w:t>
+            </w:r>
+            <w:proofErr w:type="spellEnd"/>
+            <w:r>
+              <w:t xml:space="preserve"> </w:t>
+            </w:r>
+            <w:proofErr w:type="spellStart"/>
+            <w:r>
+              <w:t>Xim</w:t>
+            </w:r>
+            <w:proofErr w:type="spellEnd"/>
           </w:p>
         </w:tc>
       </w:tr>
       <w:tr>
         <w:tc>
           <w:tcPr>
-            <w:tcW w:w="4495" w:type="dxa"/>
+            <w:tcW w:w="4225" w:type="dxa"/>
           </w:tcPr>
           <w:p>
             <w:pPr>
@@ -150,14 +178,46 @@
         </w:tc>
         <w:tc>
           <w:tcPr>
-            <w:tcW w:w="4855" w:type="dxa"/>
+            <w:tcW w:w="5125" w:type="dxa"/>
           </w:tcPr>
           <w:p>
             <w:pPr>
               <w:jc w:val="both"/>
             </w:pPr>
             <w:r>
-              <w:t>Siv Tuam Lub Nrog Cev (Seat Belt)</w:t>
+              <w:t xml:space="preserve">Siv </w:t>
+            </w:r>
+            <w:proofErr w:type="spellStart"/>
+            <w:r>
+              <w:t>Tuam</w:t>
+            </w:r>
+            <w:proofErr w:type="spellEnd"/>
+            <w:r>
+              <w:t xml:space="preserve"> </w:t>
+            </w:r>
+            <w:proofErr w:type="spellStart"/>
+            <w:r>
+              <w:t>Lub</w:t>
+            </w:r>
+            <w:proofErr w:type="spellEnd"/>
+            <w:r>
+              <w:t xml:space="preserve"> </w:t>
+            </w:r>
+            <w:proofErr w:type="spellStart"/>
+            <w:r>
+              <w:t>Nrog</w:t>
+            </w:r>
+            <w:proofErr w:type="spellEnd"/>
+            <w:r>
+              <w:t xml:space="preserve"> </w:t>
+            </w:r>
+            <w:proofErr w:type="spellStart"/>
+            <w:r>
+              <w:t>Cev</w:t>
+            </w:r>
+            <w:proofErr w:type="spellEnd"/>
+            <w:r>
+              <w:t xml:space="preserve"> (Seat Belt)</w:t>
             </w:r>
           </w:p>
         </w:tc>
@@ -165,7 +225,7 @@
       <w:tr>
         <w:tc>
           <w:tcPr>
-            <w:tcW w:w="4495" w:type="dxa"/>
+            <w:tcW w:w="4225" w:type="dxa"/>
           </w:tcPr>
           <w:p>
             <w:pPr>
@@ -209,7 +269,7 @@
         </w:tc>
         <w:tc>
           <w:tcPr>
-            <w:tcW w:w="4855" w:type="dxa"/>
+            <w:tcW w:w="5125" w:type="dxa"/>
           </w:tcPr>
           <w:p>
             <w:pPr>
@@ -220,9 +280,67 @@
               </w:numPr>
               <w:jc w:val="both"/>
             </w:pPr>
-            <w:r>
-              <w:t>Hnav koj txoj siv tuam lub nrog cev</w:t>
-            </w:r>
+            <w:proofErr w:type="spellStart"/>
+            <w:r>
+              <w:t>Hnav</w:t>
+            </w:r>
+            <w:proofErr w:type="spellEnd"/>
+            <w:r>
+              <w:t xml:space="preserve"> </w:t>
+            </w:r>
+            <w:proofErr w:type="spellStart"/>
+            <w:r>
+              <w:t>koj</w:t>
+            </w:r>
+            <w:proofErr w:type="spellEnd"/>
+            <w:r>
+              <w:t xml:space="preserve"> </w:t>
+            </w:r>
+            <w:proofErr w:type="spellStart"/>
+            <w:r>
+              <w:t>txoj</w:t>
+            </w:r>
+            <w:proofErr w:type="spellEnd"/>
+            <w:r>
+              <w:t xml:space="preserve"> </w:t>
+            </w:r>
+            <w:proofErr w:type="spellStart"/>
+            <w:r>
+              <w:t>siv</w:t>
+            </w:r>
+            <w:proofErr w:type="spellEnd"/>
+            <w:r>
+              <w:t xml:space="preserve"> </w:t>
+            </w:r>
+            <w:proofErr w:type="spellStart"/>
+            <w:r>
+              <w:t>tuam</w:t>
+            </w:r>
+            <w:proofErr w:type="spellEnd"/>
+            <w:r>
+              <w:t xml:space="preserve"> </w:t>
+            </w:r>
+            <w:proofErr w:type="spellStart"/>
+            <w:r>
+              <w:t>lub</w:t>
+            </w:r>
+            <w:proofErr w:type="spellEnd"/>
+            <w:r>
+              <w:t xml:space="preserve"> </w:t>
+            </w:r>
+            <w:proofErr w:type="spellStart"/>
+            <w:r>
+              <w:t>nrog</w:t>
+            </w:r>
+            <w:proofErr w:type="spellEnd"/>
+            <w:r>
+              <w:t xml:space="preserve"> </w:t>
+            </w:r>
+            <w:proofErr w:type="spellStart"/>
+            <w:r>
+              <w:t>cev</w:t>
+            </w:r>
+            <w:proofErr w:type="spellEnd"/>
           </w:p>
           <w:p>
             <w:pPr>
@@ -234,8 +352,69 @@
               <w:jc w:val="both"/>
             </w:pPr>
             <w:r>
-              <w:t>Siv tuam lub nrog cev pab cawm txoj sia</w:t>
-            </w:r>
+              <w:t xml:space="preserve">Siv </w:t>
+            </w:r>
+            <w:proofErr w:type="spellStart"/>
+            <w:r>
+              <w:t>tuam</w:t>
+            </w:r>
+            <w:proofErr w:type="spellEnd"/>
+            <w:r>
+              <w:t xml:space="preserve"> </w:t>
+            </w:r>
+            <w:proofErr w:type="spellStart"/>
+            <w:r>
+              <w:t>lub</w:t>
+            </w:r>
+            <w:proofErr w:type="spellEnd"/>
+            <w:r>
+              <w:t xml:space="preserve"> </w:t>
+            </w:r>
+            <w:proofErr w:type="spellStart"/>
+            <w:r>
+              <w:t>nrog</w:t>
+            </w:r>
+            <w:proofErr w:type="spellEnd"/>
+            <w:r>
+              <w:t xml:space="preserve"> </w:t>
+            </w:r>
+            <w:proofErr w:type="spellStart"/>
+            <w:r>
+              <w:t>cev</w:t>
+            </w:r>
+            <w:proofErr w:type="spellEnd"/>
+            <w:r>
+              <w:t xml:space="preserve"> </w:t>
+            </w:r>
+            <w:proofErr w:type="spellStart"/>
+            <w:r>
+              <w:t>pab</w:t>
+            </w:r>
+            <w:proofErr w:type="spellEnd"/>
+            <w:r>
+              <w:t xml:space="preserve"> </w:t>
+            </w:r>
+            <w:proofErr w:type="spellStart"/>
+            <w:r>
+              <w:t>cawm</w:t>
+            </w:r>
+            <w:proofErr w:type="spellEnd"/>
+            <w:r>
+              <w:t xml:space="preserve"> </w:t>
+            </w:r>
+            <w:proofErr w:type="spellStart"/>
+            <w:r>
+              <w:t>txoj</w:t>
+            </w:r>
+            <w:proofErr w:type="spellEnd"/>
+            <w:r>
+              <w:t xml:space="preserve"> </w:t>
+            </w:r>
+            <w:proofErr w:type="spellStart"/>
+            <w:r>
+              <w:t>sia</w:t>
+            </w:r>
+            <w:proofErr w:type="spellEnd"/>
           </w:p>
           <w:p>
             <w:pPr>
@@ -246,16 +425,98 @@
               </w:numPr>
               <w:jc w:val="both"/>
             </w:pPr>
-            <w:r>
-              <w:t xml:space="preserve">Kuv ib txwm hnav kuv txoj siv tuam </w:t>
-            </w:r>
+            <w:proofErr w:type="spellStart"/>
+            <w:r>
+              <w:t>Kuv</w:t>
+            </w:r>
+            <w:proofErr w:type="spellEnd"/>
+            <w:r>
+              <w:t xml:space="preserve"> </w:t>
+            </w:r>
+            <w:proofErr w:type="spellStart"/>
+            <w:r>
+              <w:t>ib</w:t>
+            </w:r>
+            <w:proofErr w:type="spellEnd"/>
+            <w:r>
+              <w:t xml:space="preserve"> </w:t>
+            </w:r>
+            <w:proofErr w:type="spellStart"/>
+            <w:r>
+              <w:t>txwm</w:t>
+            </w:r>
+            <w:proofErr w:type="spellEnd"/>
+            <w:r>
+              <w:t xml:space="preserve"> </w:t>
+            </w:r>
+            <w:proofErr w:type="spellStart"/>
+            <w:r>
+              <w:t>hnav</w:t>
+            </w:r>
+            <w:proofErr w:type="spellEnd"/>
+            <w:r>
+              <w:t xml:space="preserve"> </w:t>
+            </w:r>
+            <w:proofErr w:type="spellStart"/>
+            <w:r>
+              <w:t>kuv</w:t>
+            </w:r>
+            <w:proofErr w:type="spellEnd"/>
+            <w:r>
+              <w:t xml:space="preserve"> </w:t>
+            </w:r>
+            <w:proofErr w:type="spellStart"/>
+            <w:r>
+              <w:t>txoj</w:t>
+            </w:r>
+            <w:proofErr w:type="spellEnd"/>
+            <w:r>
+              <w:t xml:space="preserve"> </w:t>
+            </w:r>
+            <w:proofErr w:type="spellStart"/>
+            <w:r>
+              <w:t>siv</w:t>
+            </w:r>
+            <w:proofErr w:type="spellEnd"/>
+            <w:r>
+              <w:t xml:space="preserve"> </w:t>
+            </w:r>
+            <w:proofErr w:type="spellStart"/>
+            <w:r>
+              <w:t>tuam</w:t>
+            </w:r>
+            <w:proofErr w:type="spellEnd"/>
+            <w:r>
+              <w:t xml:space="preserve"> </w:t>
+            </w:r>
+            <w:proofErr w:type="spellStart"/>
+            <w:r>
+              <w:t>lub</w:t>
+            </w:r>
+            <w:proofErr w:type="spellEnd"/>
+            <w:r>
+              <w:t xml:space="preserve"> </w:t>
+            </w:r>
+            <w:proofErr w:type="spellStart"/>
+            <w:r>
+              <w:t>nrog</w:t>
+            </w:r>
+            <w:proofErr w:type="spellEnd"/>
+            <w:r>
+              <w:t xml:space="preserve"> </w:t>
+            </w:r>
+            <w:proofErr w:type="spellStart"/>
+            <w:r>
+              <w:t>cev</w:t>
+            </w:r>
+            <w:proofErr w:type="spellEnd"/>
           </w:p>
         </w:tc>
       </w:tr>
       <w:tr>
         <w:tc>
           <w:tcPr>
-            <w:tcW w:w="4495" w:type="dxa"/>
+            <w:tcW w:w="4225" w:type="dxa"/>
           </w:tcPr>
           <w:p>
             <w:pPr>
@@ -268,25 +529,35 @@
         </w:tc>
         <w:tc>
           <w:tcPr>
-            <w:tcW w:w="4855" w:type="dxa"/>
+            <w:tcW w:w="5125" w:type="dxa"/>
           </w:tcPr>
           <w:p>
             <w:pPr>
               <w:jc w:val="both"/>
             </w:pPr>
             <w:r>
-              <w:t xml:space="preserve">Kev Khiav </w:t>
-            </w:r>
+              <w:t xml:space="preserve">Kev </w:t>
+            </w:r>
+            <w:proofErr w:type="spellStart"/>
+            <w:r>
+              <w:t>Khiav</w:t>
+            </w:r>
+            <w:proofErr w:type="spellEnd"/>
+            <w:r>
+              <w:t xml:space="preserve"> </w:t>
+            </w:r>
+            <w:proofErr w:type="spellStart"/>
             <w:r>
               <w:t>Ceev</w:t>
             </w:r>
+            <w:proofErr w:type="spellEnd"/>
           </w:p>
         </w:tc>
       </w:tr>
       <w:tr>
         <w:tc>
           <w:tcPr>
-            <w:tcW w:w="4495" w:type="dxa"/>
+            <w:tcW w:w="4225" w:type="dxa"/>
           </w:tcPr>
           <w:p>
             <w:pPr>
@@ -330,7 +601,7 @@
         </w:tc>
         <w:tc>
           <w:tcPr>
-            <w:tcW w:w="4855" w:type="dxa"/>
+            <w:tcW w:w="5125" w:type="dxa"/>
           </w:tcPr>
           <w:p>
             <w:pPr>
@@ -344,11 +615,56 @@
             <w:r>
               <w:t xml:space="preserve">Kev </w:t>
             </w:r>
+            <w:proofErr w:type="spellStart"/>
             <w:r>
               <w:t>k</w:t>
             </w:r>
             <w:r>
-              <w:t>hiav ceev yog qhov phom sij. Maj mam</w:t>
+              <w:t>hiav</w:t>
+            </w:r>
+            <w:proofErr w:type="spellEnd"/>
+            <w:r>
+              <w:t xml:space="preserve"> </w:t>
+            </w:r>
+            <w:proofErr w:type="spellStart"/>
+            <w:r>
+              <w:t>ceev</w:t>
+            </w:r>
+            <w:proofErr w:type="spellEnd"/>
+            <w:r>
+              <w:t xml:space="preserve"> </w:t>
+            </w:r>
+            <w:proofErr w:type="spellStart"/>
+            <w:r>
+              <w:t>yog</w:t>
+            </w:r>
+            <w:proofErr w:type="spellEnd"/>
+            <w:r>
+              <w:t xml:space="preserve"> </w:t>
+            </w:r>
+            <w:proofErr w:type="spellStart"/>
+            <w:r>
+              <w:t>qhov</w:t>
+            </w:r>
+            <w:proofErr w:type="spellEnd"/>
+            <w:r>
+              <w:t xml:space="preserve"> </w:t>
+            </w:r>
+            <w:proofErr w:type="spellStart"/>
+            <w:r>
+              <w:t>phom</w:t>
+            </w:r>
+            <w:proofErr w:type="spellEnd"/>
+            <w:r>
+              <w:t xml:space="preserve"> </w:t>
+            </w:r>
+            <w:proofErr w:type="spellStart"/>
+            <w:r>
+              <w:t>sij</w:t>
+            </w:r>
+            <w:proofErr w:type="spellEnd"/>
+            <w:r>
+              <w:t>. Maj mam</w:t>
             </w:r>
           </w:p>
           <w:p>
@@ -361,8 +677,53 @@
               <w:jc w:val="both"/>
             </w:pPr>
             <w:r>
-              <w:t>Kev khiav ceev? Cia siab tias yuav nres</w:t>
-            </w:r>
+              <w:t xml:space="preserve">Kev </w:t>
+            </w:r>
+            <w:proofErr w:type="spellStart"/>
+            <w:r>
+              <w:t>khiav</w:t>
+            </w:r>
+            <w:proofErr w:type="spellEnd"/>
+            <w:r>
+              <w:t xml:space="preserve"> </w:t>
+            </w:r>
+            <w:proofErr w:type="spellStart"/>
+            <w:r>
+              <w:t>ceev</w:t>
+            </w:r>
+            <w:proofErr w:type="spellEnd"/>
+            <w:r>
+              <w:t xml:space="preserve">? Cia </w:t>
+            </w:r>
+            <w:proofErr w:type="spellStart"/>
+            <w:r>
+              <w:t>siab</w:t>
+            </w:r>
+            <w:proofErr w:type="spellEnd"/>
+            <w:r>
+              <w:t xml:space="preserve"> </w:t>
+            </w:r>
+            <w:proofErr w:type="spellStart"/>
+            <w:r>
+              <w:t>tias</w:t>
+            </w:r>
+            <w:proofErr w:type="spellEnd"/>
+            <w:r>
+              <w:t xml:space="preserve"> </w:t>
+            </w:r>
+            <w:proofErr w:type="spellStart"/>
+            <w:r>
+              <w:t>yuav</w:t>
+            </w:r>
+            <w:proofErr w:type="spellEnd"/>
+            <w:r>
+              <w:t xml:space="preserve"> </w:t>
+            </w:r>
+            <w:proofErr w:type="spellStart"/>
+            <w:r>
+              <w:t>nres</w:t>
+            </w:r>
+            <w:proofErr w:type="spellEnd"/>
           </w:p>
           <w:p>
             <w:pPr>
@@ -380,8 +741,37 @@
               <w:t>m</w:t>
             </w:r>
             <w:r>
-              <w:t>am. Tsav Tsheb Yam Xyuam Xim</w:t>
-            </w:r>
+              <w:t xml:space="preserve">am. </w:t>
+            </w:r>
+            <w:proofErr w:type="spellStart"/>
+            <w:r>
+              <w:t>Tsav</w:t>
+            </w:r>
+            <w:proofErr w:type="spellEnd"/>
+            <w:r>
+              <w:t xml:space="preserve"> </w:t>
+            </w:r>
+            <w:proofErr w:type="spellStart"/>
+            <w:r>
+              <w:t>Tsheb</w:t>
+            </w:r>
+            <w:proofErr w:type="spellEnd"/>
+            <w:r>
+              <w:t xml:space="preserve"> Yam </w:t>
+            </w:r>
+            <w:proofErr w:type="spellStart"/>
+            <w:r>
+              <w:t>Xyuam</w:t>
+            </w:r>
+            <w:proofErr w:type="spellEnd"/>
+            <w:r>
+              <w:t xml:space="preserve"> </w:t>
+            </w:r>
+            <w:proofErr w:type="spellStart"/>
+            <w:r>
+              <w:t>Xim</w:t>
+            </w:r>
+            <w:proofErr w:type="spellEnd"/>
           </w:p>
         </w:tc>
       </w:tr>

</xml_diff>